<commit_message>
test - dodanie opinii bez opsiu - strona książki + Object Repo
</commit_message>
<xml_diff>
--- a/Object Repo.docx
+++ b/Object Repo.docx
@@ -2,30 +2,28 @@
 <file path=word/document.xml><?xml version="1.0" encoding="utf-8"?>
 <w:document xmlns:wpc="http://schemas.microsoft.com/office/word/2010/wordprocessingCanvas" xmlns:cx="http://schemas.microsoft.com/office/drawing/2014/chartex" xmlns:cx1="http://schemas.microsoft.com/office/drawing/2015/9/8/chartex" xmlns:mc="http://schemas.openxmlformats.org/markup-compatibility/2006" xmlns:o="urn:schemas-microsoft-com:office:office" xmlns:r="http://schemas.openxmlformats.org/officeDocument/2006/relationships" xmlns:m="http://schemas.openxmlformats.org/officeDocument/2006/math" xmlns:v="urn:schemas-microsoft-com:vml" xmlns:wp14="http://schemas.microsoft.com/office/word/2010/wordprocessingDrawing" xmlns:wp="http://schemas.openxmlformats.org/drawingml/2006/wordprocessingDrawing" xmlns:w10="urn:schemas-microsoft-com:office:word" xmlns:w="http://schemas.openxmlformats.org/wordprocessingml/2006/main" xmlns:w14="http://schemas.microsoft.com/office/word/2010/wordml" xmlns:w15="http://schemas.microsoft.com/office/word/2012/wordml" xmlns:w16se="http://schemas.microsoft.com/office/word/2015/wordml/symex" xmlns:wpg="http://schemas.microsoft.com/office/word/2010/wordprocessingGroup" xmlns:wpi="http://schemas.microsoft.com/office/word/2010/wordprocessingInk" xmlns:wne="http://schemas.microsoft.com/office/word/2006/wordml" xmlns:wps="http://schemas.microsoft.com/office/word/2010/wordprocessingShape" mc:Ignorable="w14 w15 w16se wp14">
   <w:body>
-    <w:p>
+    <w:p xmlns:wp14="http://schemas.microsoft.com/office/word/2010/wordml" wp14:textId="77777777">
       <w:pPr>
         <w:rPr>
-          <w:b/>
+          <w:b w:val="1"/>
+          <w:bCs w:val="1"/>
           <w:sz w:val="44"/>
           <w:szCs w:val="44"/>
         </w:rPr>
       </w:pPr>
       <w:r>
         <w:rPr>
-          <w:b/>
+          <w:b w:val="1"/>
+          <w:bCs w:val="1"/>
           <w:sz w:val="44"/>
           <w:szCs w:val="44"/>
         </w:rPr>
         <w:t>NAZWA:</w:t>
       </w:r>
       <w:r>
-        <w:rPr>
-          <w:b/>
-          <w:sz w:val="44"/>
-          <w:szCs w:val="44"/>
-        </w:rPr>
         <w:br/>
       </w:r>
+      <w:proofErr w:type="spellStart"/>
       <w:r>
         <w:rPr>
           <w:sz w:val="44"/>
@@ -33,354 +31,549 @@
         </w:rPr>
         <w:t>Oznaczenie_Strona_nazwa</w:t>
       </w:r>
+      <w:proofErr w:type="spellEnd"/>
+    </w:p>
+    <w:p xmlns:wp14="http://schemas.microsoft.com/office/word/2010/wordml" wp14:textId="77777777" wp14:noSpellErr="1">
+      <w:pPr>
+        <w:rPr>
+          <w:b w:val="1"/>
+          <w:bCs w:val="1"/>
+          <w:sz w:val="44"/>
+          <w:szCs w:val="44"/>
+        </w:rPr>
+      </w:pPr>
+      <w:r>
+        <w:rPr>
+          <w:b w:val="1"/>
+          <w:bCs w:val="1"/>
+          <w:sz w:val="44"/>
+          <w:szCs w:val="44"/>
+        </w:rPr>
+        <w:t>Konwencja oznaczania obiektów:</w:t>
+      </w:r>
+    </w:p>
+    <w:p xmlns:wp14="http://schemas.microsoft.com/office/word/2010/wordml" wp14:textId="77777777">
+      <w:pPr>
+        <w:rPr>
+          <w:sz w:val="44"/>
+          <w:szCs w:val="44"/>
+        </w:rPr>
+      </w:pPr>
+      <w:proofErr w:type="spellStart"/>
+      <w:r>
+        <w:rPr>
+          <w:sz w:val="44"/>
+          <w:szCs w:val="44"/>
+        </w:rPr>
+        <w:t>ET</w:t>
+      </w:r>
+      <w:r>
+        <w:rPr>
+          <w:sz w:val="44"/>
+          <w:szCs w:val="44"/>
+        </w:rPr>
+        <w:t>_</w:t>
+      </w:r>
+      <w:r>
+        <w:rPr>
+          <w:i w:val="1"/>
+          <w:iCs w:val="1"/>
+          <w:sz w:val="44"/>
+          <w:szCs w:val="44"/>
+        </w:rPr>
+        <w:t>Strona</w:t>
+      </w:r>
+      <w:r>
+        <w:rPr>
+          <w:sz w:val="44"/>
+          <w:szCs w:val="44"/>
+        </w:rPr>
+        <w:t>_</w:t>
+      </w:r>
+      <w:r>
+        <w:rPr>
+          <w:i w:val="1"/>
+          <w:iCs w:val="1"/>
+          <w:sz w:val="44"/>
+          <w:szCs w:val="44"/>
+        </w:rPr>
+        <w:t>name</w:t>
+      </w:r>
+      <w:proofErr w:type="spellEnd"/>
+      <w:r>
+        <w:rPr>
+          <w:sz w:val="44"/>
+          <w:szCs w:val="44"/>
+        </w:rPr>
+        <w:t xml:space="preserve">- </w:t>
+      </w:r>
+      <w:proofErr w:type="spellStart"/>
+      <w:r>
+        <w:rPr>
+          <w:sz w:val="44"/>
+          <w:szCs w:val="44"/>
+        </w:rPr>
+        <w:t>input</w:t>
+      </w:r>
+      <w:proofErr w:type="spellEnd"/>
+      <w:r>
+        <w:rPr>
+          <w:sz w:val="44"/>
+          <w:szCs w:val="44"/>
+        </w:rPr>
+        <w:t xml:space="preserve"> z tekstem</w:t>
+      </w:r>
+    </w:p>
+    <w:p xmlns:wp14="http://schemas.microsoft.com/office/word/2010/wordml" wp14:textId="77777777">
+      <w:pPr>
+        <w:rPr>
+          <w:sz w:val="44"/>
+          <w:szCs w:val="44"/>
+        </w:rPr>
+      </w:pPr>
+      <w:proofErr w:type="spellStart"/>
+      <w:r>
+        <w:rPr>
+          <w:sz w:val="44"/>
+          <w:szCs w:val="44"/>
+        </w:rPr>
+        <w:t>BT</w:t>
+      </w:r>
+      <w:r>
+        <w:rPr>
+          <w:sz w:val="44"/>
+          <w:szCs w:val="44"/>
+        </w:rPr>
+        <w:t>_</w:t>
+      </w:r>
+      <w:r>
+        <w:rPr>
+          <w:i w:val="1"/>
+          <w:iCs w:val="1"/>
+          <w:sz w:val="44"/>
+          <w:szCs w:val="44"/>
+        </w:rPr>
+        <w:t>Strona</w:t>
+      </w:r>
+      <w:r>
+        <w:rPr>
+          <w:sz w:val="44"/>
+          <w:szCs w:val="44"/>
+        </w:rPr>
+        <w:t>_</w:t>
+      </w:r>
+      <w:r>
+        <w:rPr>
+          <w:i w:val="1"/>
+          <w:iCs w:val="1"/>
+          <w:sz w:val="44"/>
+          <w:szCs w:val="44"/>
+        </w:rPr>
+        <w:t>name</w:t>
+      </w:r>
+      <w:proofErr w:type="spellEnd"/>
+      <w:r>
+        <w:rPr>
+          <w:sz w:val="44"/>
+          <w:szCs w:val="44"/>
+        </w:rPr>
+        <w:t xml:space="preserve">- </w:t>
+      </w:r>
+      <w:proofErr w:type="spellStart"/>
+      <w:r>
+        <w:rPr>
+          <w:sz w:val="44"/>
+          <w:szCs w:val="44"/>
+        </w:rPr>
+        <w:t>button</w:t>
+      </w:r>
+      <w:proofErr w:type="spellEnd"/>
+    </w:p>
+    <w:p xmlns:wp14="http://schemas.microsoft.com/office/word/2010/wordml" wp14:textId="77777777">
+      <w:pPr>
+        <w:rPr>
+          <w:sz w:val="44"/>
+          <w:szCs w:val="44"/>
+        </w:rPr>
+      </w:pPr>
+      <w:proofErr w:type="spellStart"/>
+      <w:r>
+        <w:rPr>
+          <w:sz w:val="44"/>
+          <w:szCs w:val="44"/>
+        </w:rPr>
+        <w:t>LB</w:t>
+      </w:r>
+      <w:r>
+        <w:rPr>
+          <w:sz w:val="44"/>
+          <w:szCs w:val="44"/>
+        </w:rPr>
+        <w:t>_</w:t>
+      </w:r>
+      <w:r>
+        <w:rPr>
+          <w:i w:val="1"/>
+          <w:iCs w:val="1"/>
+          <w:sz w:val="44"/>
+          <w:szCs w:val="44"/>
+        </w:rPr>
+        <w:t>Strona</w:t>
+      </w:r>
+      <w:r>
+        <w:rPr>
+          <w:sz w:val="44"/>
+          <w:szCs w:val="44"/>
+        </w:rPr>
+        <w:t>_</w:t>
+      </w:r>
+      <w:r>
+        <w:rPr>
+          <w:i w:val="1"/>
+          <w:iCs w:val="1"/>
+          <w:sz w:val="44"/>
+          <w:szCs w:val="44"/>
+        </w:rPr>
+        <w:t>name</w:t>
+      </w:r>
+      <w:proofErr w:type="spellEnd"/>
+      <w:r>
+        <w:rPr>
+          <w:sz w:val="44"/>
+          <w:szCs w:val="44"/>
+        </w:rPr>
+        <w:t xml:space="preserve">- </w:t>
+      </w:r>
+      <w:proofErr w:type="spellStart"/>
+      <w:r>
+        <w:rPr>
+          <w:sz w:val="44"/>
+          <w:szCs w:val="44"/>
+        </w:rPr>
+        <w:t>label</w:t>
+      </w:r>
+      <w:proofErr w:type="spellEnd"/>
+    </w:p>
+    <w:p xmlns:wp14="http://schemas.microsoft.com/office/word/2010/wordml" wp14:textId="77777777">
+      <w:pPr>
+        <w:rPr>
+          <w:sz w:val="44"/>
+          <w:szCs w:val="44"/>
+        </w:rPr>
+      </w:pPr>
+      <w:proofErr w:type="spellStart"/>
+      <w:r>
+        <w:rPr>
+          <w:sz w:val="44"/>
+          <w:szCs w:val="44"/>
+        </w:rPr>
+        <w:t>PU</w:t>
+      </w:r>
+      <w:r>
+        <w:rPr>
+          <w:sz w:val="44"/>
+          <w:szCs w:val="44"/>
+        </w:rPr>
+        <w:t>Win</w:t>
+      </w:r>
+      <w:r>
+        <w:rPr>
+          <w:sz w:val="44"/>
+          <w:szCs w:val="44"/>
+        </w:rPr>
+        <w:t>_</w:t>
+      </w:r>
+      <w:r>
+        <w:rPr>
+          <w:i w:val="1"/>
+          <w:iCs w:val="1"/>
+          <w:sz w:val="44"/>
+          <w:szCs w:val="44"/>
+        </w:rPr>
+        <w:t>Strona</w:t>
+      </w:r>
+      <w:r>
+        <w:rPr>
+          <w:sz w:val="44"/>
+          <w:szCs w:val="44"/>
+        </w:rPr>
+        <w:t>_</w:t>
+      </w:r>
+      <w:r>
+        <w:rPr>
+          <w:i w:val="1"/>
+          <w:iCs w:val="1"/>
+          <w:sz w:val="44"/>
+          <w:szCs w:val="44"/>
+        </w:rPr>
+        <w:t>name</w:t>
+      </w:r>
+      <w:proofErr w:type="spellEnd"/>
+      <w:r>
+        <w:rPr>
+          <w:sz w:val="44"/>
+          <w:szCs w:val="44"/>
+        </w:rPr>
+        <w:t xml:space="preserve">- </w:t>
+      </w:r>
+      <w:r>
+        <w:rPr>
+          <w:sz w:val="44"/>
+          <w:szCs w:val="44"/>
+        </w:rPr>
+        <w:t>pop-</w:t>
+      </w:r>
+      <w:proofErr w:type="spellStart"/>
+      <w:r>
+        <w:rPr>
+          <w:sz w:val="44"/>
+          <w:szCs w:val="44"/>
+        </w:rPr>
+        <w:t>up</w:t>
+      </w:r>
+      <w:proofErr w:type="spellEnd"/>
+      <w:r>
+        <w:rPr>
+          <w:sz w:val="44"/>
+          <w:szCs w:val="44"/>
+        </w:rPr>
+        <w:t xml:space="preserve"> </w:t>
+      </w:r>
+      <w:proofErr w:type="spellStart"/>
+      <w:r>
+        <w:rPr>
+          <w:sz w:val="44"/>
+          <w:szCs w:val="44"/>
+        </w:rPr>
+        <w:t>window</w:t>
+      </w:r>
+      <w:proofErr w:type="spellEnd"/>
+    </w:p>
+    <w:p xmlns:wp14="http://schemas.microsoft.com/office/word/2010/wordml" wp14:textId="77777777">
+      <w:pPr>
+        <w:rPr>
+          <w:sz w:val="44"/>
+          <w:szCs w:val="44"/>
+        </w:rPr>
+      </w:pPr>
+      <w:proofErr w:type="spellStart"/>
+      <w:r>
+        <w:rPr>
+          <w:sz w:val="44"/>
+          <w:szCs w:val="44"/>
+        </w:rPr>
+        <w:t>TB</w:t>
+      </w:r>
+      <w:r>
+        <w:rPr>
+          <w:sz w:val="44"/>
+          <w:szCs w:val="44"/>
+        </w:rPr>
+        <w:t>_</w:t>
+      </w:r>
+      <w:r>
+        <w:rPr>
+          <w:i w:val="1"/>
+          <w:iCs w:val="1"/>
+          <w:sz w:val="44"/>
+          <w:szCs w:val="44"/>
+        </w:rPr>
+        <w:t>Strona</w:t>
+      </w:r>
+      <w:r>
+        <w:rPr>
+          <w:sz w:val="44"/>
+          <w:szCs w:val="44"/>
+        </w:rPr>
+        <w:t>_</w:t>
+      </w:r>
+      <w:r>
+        <w:rPr>
+          <w:i w:val="1"/>
+          <w:iCs w:val="1"/>
+          <w:sz w:val="44"/>
+          <w:szCs w:val="44"/>
+        </w:rPr>
+        <w:t>name</w:t>
+      </w:r>
+      <w:r>
+        <w:rPr>
+          <w:sz w:val="44"/>
+          <w:szCs w:val="44"/>
+        </w:rPr>
+        <w:t>-tab</w:t>
+      </w:r>
+      <w:proofErr w:type="spellEnd"/>
+    </w:p>
+    <w:p xmlns:wp14="http://schemas.microsoft.com/office/word/2010/wordml" wp14:textId="77777777">
+      <w:pPr>
+        <w:rPr>
+          <w:sz w:val="44"/>
+          <w:szCs w:val="44"/>
+        </w:rPr>
+      </w:pPr>
+      <w:proofErr w:type="spellStart"/>
+      <w:r>
+        <w:rPr>
+          <w:sz w:val="44"/>
+          <w:szCs w:val="44"/>
+        </w:rPr>
+        <w:t>HL</w:t>
+      </w:r>
+      <w:r>
+        <w:rPr>
+          <w:sz w:val="44"/>
+          <w:szCs w:val="44"/>
+        </w:rPr>
+        <w:t>_</w:t>
+      </w:r>
+      <w:r>
+        <w:rPr>
+          <w:i w:val="1"/>
+          <w:iCs w:val="1"/>
+          <w:sz w:val="44"/>
+          <w:szCs w:val="44"/>
+        </w:rPr>
+        <w:t>Strona</w:t>
+      </w:r>
+      <w:r>
+        <w:rPr>
+          <w:sz w:val="44"/>
+          <w:szCs w:val="44"/>
+        </w:rPr>
+        <w:t>_</w:t>
+      </w:r>
+      <w:r>
+        <w:rPr>
+          <w:i w:val="1"/>
+          <w:iCs w:val="1"/>
+          <w:sz w:val="44"/>
+          <w:szCs w:val="44"/>
+        </w:rPr>
+        <w:t>name</w:t>
+      </w:r>
+      <w:r>
+        <w:rPr>
+          <w:sz w:val="44"/>
+          <w:szCs w:val="44"/>
+        </w:rPr>
+        <w:t>-hyperlink</w:t>
+      </w:r>
+      <w:proofErr w:type="spellEnd"/>
+      <w:bookmarkStart w:name="_GoBack" w:id="0"/>
+      <w:bookmarkEnd w:id="0"/>
     </w:p>
     <w:p>
       <w:pPr>
-        <w:rPr>
-          <w:b/>
+        <w:pStyle w:val="Normalny"/>
+        <w:rPr>
           <w:sz w:val="44"/>
           <w:szCs w:val="44"/>
         </w:rPr>
       </w:pPr>
-      <w:r>
-        <w:rPr>
-          <w:b/>
-          <w:sz w:val="44"/>
-          <w:szCs w:val="44"/>
-        </w:rPr>
-        <w:t>Konwencja oznaczania obiektów:</w:t>
-      </w:r>
+      <w:proofErr w:type="spellStart"/>
+      <w:r>
+        <w:rPr>
+          <w:sz w:val="44"/>
+          <w:szCs w:val="44"/>
+        </w:rPr>
+        <w:t>TA_Strona_name</w:t>
+      </w:r>
+      <w:proofErr w:type="spellEnd"/>
+      <w:r>
+        <w:rPr>
+          <w:sz w:val="44"/>
+          <w:szCs w:val="44"/>
+        </w:rPr>
+        <w:t xml:space="preserve"> – </w:t>
+      </w:r>
+      <w:proofErr w:type="spellStart"/>
+      <w:r>
+        <w:rPr>
+          <w:sz w:val="44"/>
+          <w:szCs w:val="44"/>
+        </w:rPr>
+        <w:t>text</w:t>
+      </w:r>
+      <w:proofErr w:type="spellEnd"/>
+      <w:r>
+        <w:rPr>
+          <w:sz w:val="44"/>
+          <w:szCs w:val="44"/>
+        </w:rPr>
+        <w:t xml:space="preserve"> </w:t>
+      </w:r>
+      <w:proofErr w:type="spellStart"/>
+      <w:r>
+        <w:rPr>
+          <w:sz w:val="44"/>
+          <w:szCs w:val="44"/>
+        </w:rPr>
+        <w:t>area</w:t>
+      </w:r>
+      <w:proofErr w:type="spellEnd"/>
     </w:p>
     <w:p>
       <w:pPr>
+        <w:pStyle w:val="Normalny"/>
         <w:rPr>
           <w:sz w:val="44"/>
           <w:szCs w:val="44"/>
         </w:rPr>
       </w:pPr>
-      <w:r>
-        <w:rPr>
-          <w:sz w:val="44"/>
-          <w:szCs w:val="44"/>
-        </w:rPr>
-        <w:t>ET</w:t>
-      </w:r>
-      <w:r>
-        <w:rPr>
-          <w:sz w:val="44"/>
-          <w:szCs w:val="44"/>
-        </w:rPr>
-        <w:t>_</w:t>
-      </w:r>
-      <w:r>
-        <w:rPr>
-          <w:i/>
-          <w:sz w:val="44"/>
-          <w:szCs w:val="44"/>
-        </w:rPr>
-        <w:t>Strona</w:t>
-      </w:r>
-      <w:r>
-        <w:rPr>
-          <w:sz w:val="44"/>
-          <w:szCs w:val="44"/>
-        </w:rPr>
-        <w:t>_</w:t>
-      </w:r>
-      <w:r>
-        <w:rPr>
-          <w:i/>
-          <w:sz w:val="44"/>
-          <w:szCs w:val="44"/>
-        </w:rPr>
-        <w:t>name</w:t>
-      </w:r>
-      <w:r>
-        <w:rPr>
-          <w:sz w:val="44"/>
-          <w:szCs w:val="44"/>
-        </w:rPr>
-        <w:t>- input z tekstem</w:t>
-      </w:r>
+      <w:proofErr w:type="spellStart"/>
+      <w:r>
+        <w:rPr>
+          <w:sz w:val="44"/>
+          <w:szCs w:val="44"/>
+        </w:rPr>
+        <w:t>SE_Strona_name</w:t>
+      </w:r>
+      <w:proofErr w:type="spellEnd"/>
+      <w:r>
+        <w:rPr>
+          <w:sz w:val="44"/>
+          <w:szCs w:val="44"/>
+        </w:rPr>
+        <w:t xml:space="preserve"> – </w:t>
+      </w:r>
+      <w:proofErr w:type="spellStart"/>
+      <w:r>
+        <w:rPr>
+          <w:sz w:val="44"/>
+          <w:szCs w:val="44"/>
+        </w:rPr>
+        <w:t>select</w:t>
+      </w:r>
+      <w:proofErr w:type="spellEnd"/>
     </w:p>
     <w:p>
       <w:pPr>
+        <w:pStyle w:val="Normalny"/>
         <w:rPr>
           <w:sz w:val="44"/>
           <w:szCs w:val="44"/>
         </w:rPr>
       </w:pPr>
-      <w:r>
-        <w:rPr>
-          <w:sz w:val="44"/>
-          <w:szCs w:val="44"/>
-        </w:rPr>
-        <w:t>BT</w:t>
-      </w:r>
-      <w:r>
-        <w:rPr>
-          <w:sz w:val="44"/>
-          <w:szCs w:val="44"/>
-        </w:rPr>
-        <w:t>_</w:t>
-      </w:r>
-      <w:r>
-        <w:rPr>
-          <w:i/>
-          <w:sz w:val="44"/>
-          <w:szCs w:val="44"/>
-        </w:rPr>
-        <w:t>Strona</w:t>
-      </w:r>
-      <w:r>
-        <w:rPr>
-          <w:sz w:val="44"/>
-          <w:szCs w:val="44"/>
-        </w:rPr>
-        <w:t>_</w:t>
-      </w:r>
-      <w:r>
-        <w:rPr>
-          <w:i/>
-          <w:sz w:val="44"/>
-          <w:szCs w:val="44"/>
-        </w:rPr>
-        <w:t>name</w:t>
-      </w:r>
-      <w:r>
-        <w:rPr>
-          <w:sz w:val="44"/>
-          <w:szCs w:val="44"/>
-        </w:rPr>
-        <w:t>- button</w:t>
-      </w:r>
-    </w:p>
-    <w:p>
-      <w:pPr>
-        <w:rPr>
-          <w:sz w:val="44"/>
-          <w:szCs w:val="44"/>
-        </w:rPr>
-      </w:pPr>
-      <w:r>
-        <w:rPr>
-          <w:sz w:val="44"/>
-          <w:szCs w:val="44"/>
-        </w:rPr>
-        <w:t>LB</w:t>
-      </w:r>
-      <w:r>
-        <w:rPr>
-          <w:sz w:val="44"/>
-          <w:szCs w:val="44"/>
-        </w:rPr>
-        <w:t>_</w:t>
-      </w:r>
-      <w:r>
-        <w:rPr>
-          <w:i/>
-          <w:sz w:val="44"/>
-          <w:szCs w:val="44"/>
-        </w:rPr>
-        <w:t>Strona</w:t>
-      </w:r>
-      <w:r>
-        <w:rPr>
-          <w:sz w:val="44"/>
-          <w:szCs w:val="44"/>
-        </w:rPr>
-        <w:t>_</w:t>
-      </w:r>
-      <w:r>
-        <w:rPr>
-          <w:i/>
-          <w:sz w:val="44"/>
-          <w:szCs w:val="44"/>
-        </w:rPr>
-        <w:t>name</w:t>
-      </w:r>
-      <w:r>
-        <w:rPr>
-          <w:sz w:val="44"/>
-          <w:szCs w:val="44"/>
-        </w:rPr>
-        <w:t>- label</w:t>
-      </w:r>
-    </w:p>
-    <w:p>
-      <w:pPr>
-        <w:rPr>
-          <w:sz w:val="44"/>
-          <w:szCs w:val="44"/>
-        </w:rPr>
-      </w:pPr>
-      <w:r>
-        <w:rPr>
-          <w:sz w:val="44"/>
-          <w:szCs w:val="44"/>
-        </w:rPr>
-        <w:t>PU</w:t>
-      </w:r>
-      <w:r>
-        <w:rPr>
-          <w:sz w:val="44"/>
-          <w:szCs w:val="44"/>
-        </w:rPr>
-        <w:t>Win</w:t>
-      </w:r>
-      <w:r>
-        <w:rPr>
-          <w:sz w:val="44"/>
-          <w:szCs w:val="44"/>
-        </w:rPr>
-        <w:t>_</w:t>
-      </w:r>
-      <w:r>
-        <w:rPr>
-          <w:i/>
-          <w:sz w:val="44"/>
-          <w:szCs w:val="44"/>
-        </w:rPr>
-        <w:t>Strona</w:t>
-      </w:r>
-      <w:r>
-        <w:rPr>
-          <w:sz w:val="44"/>
-          <w:szCs w:val="44"/>
-        </w:rPr>
-        <w:t>_</w:t>
-      </w:r>
-      <w:r>
-        <w:rPr>
-          <w:i/>
-          <w:sz w:val="44"/>
-          <w:szCs w:val="44"/>
-        </w:rPr>
-        <w:t>name</w:t>
-      </w:r>
-      <w:r>
-        <w:rPr>
-          <w:sz w:val="44"/>
-          <w:szCs w:val="44"/>
-        </w:rPr>
-        <w:t xml:space="preserve">- </w:t>
-      </w:r>
-      <w:r>
-        <w:rPr>
-          <w:sz w:val="44"/>
-          <w:szCs w:val="44"/>
-        </w:rPr>
-        <w:t>pop-up window</w:t>
-      </w:r>
-    </w:p>
-    <w:p>
-      <w:pPr>
-        <w:rPr>
-          <w:sz w:val="44"/>
-          <w:szCs w:val="44"/>
-        </w:rPr>
-      </w:pPr>
-      <w:r>
-        <w:rPr>
-          <w:sz w:val="44"/>
-          <w:szCs w:val="44"/>
-        </w:rPr>
-        <w:t>TB</w:t>
-      </w:r>
-      <w:r>
-        <w:rPr>
-          <w:sz w:val="44"/>
-          <w:szCs w:val="44"/>
-        </w:rPr>
-        <w:t>_</w:t>
-      </w:r>
-      <w:r>
-        <w:rPr>
-          <w:i/>
-          <w:sz w:val="44"/>
-          <w:szCs w:val="44"/>
-        </w:rPr>
-        <w:t>Strona</w:t>
-      </w:r>
-      <w:r>
-        <w:rPr>
-          <w:sz w:val="44"/>
-          <w:szCs w:val="44"/>
-        </w:rPr>
-        <w:t>_</w:t>
-      </w:r>
-      <w:r>
-        <w:rPr>
-          <w:i/>
-          <w:sz w:val="44"/>
-          <w:szCs w:val="44"/>
-        </w:rPr>
-        <w:t>name</w:t>
-      </w:r>
-      <w:r>
-        <w:rPr>
-          <w:sz w:val="44"/>
-          <w:szCs w:val="44"/>
-        </w:rPr>
-        <w:t>-tab</w:t>
-      </w:r>
-    </w:p>
-    <w:p>
-      <w:pPr>
-        <w:rPr>
-          <w:sz w:val="44"/>
-          <w:szCs w:val="44"/>
-        </w:rPr>
-      </w:pPr>
-      <w:r>
-        <w:rPr>
-          <w:sz w:val="44"/>
-          <w:szCs w:val="44"/>
-        </w:rPr>
-        <w:t>HL</w:t>
-      </w:r>
-      <w:r>
-        <w:rPr>
-          <w:sz w:val="44"/>
-          <w:szCs w:val="44"/>
-        </w:rPr>
-        <w:t>_</w:t>
-      </w:r>
-      <w:r>
-        <w:rPr>
-          <w:i/>
-          <w:sz w:val="44"/>
-          <w:szCs w:val="44"/>
-        </w:rPr>
-        <w:t>Strona</w:t>
-      </w:r>
-      <w:r>
-        <w:rPr>
-          <w:sz w:val="44"/>
-          <w:szCs w:val="44"/>
-        </w:rPr>
-        <w:t>_</w:t>
-      </w:r>
-      <w:r>
-        <w:rPr>
-          <w:i/>
-          <w:sz w:val="44"/>
-          <w:szCs w:val="44"/>
-        </w:rPr>
-        <w:t>name</w:t>
-      </w:r>
-      <w:r>
-        <w:rPr>
-          <w:sz w:val="44"/>
-          <w:szCs w:val="44"/>
-        </w:rPr>
-        <w:t>-hyperlink</w:t>
-      </w:r>
-      <w:bookmarkStart w:id="0" w:name="_GoBack"/>
-      <w:bookmarkEnd w:id="0"/>
+      <w:proofErr w:type="spellStart"/>
+      <w:r>
+        <w:rPr>
+          <w:sz w:val="44"/>
+          <w:szCs w:val="44"/>
+        </w:rPr>
+        <w:t>DIV_Strona_name</w:t>
+      </w:r>
+      <w:proofErr w:type="spellEnd"/>
+      <w:r>
+        <w:rPr>
+          <w:sz w:val="44"/>
+          <w:szCs w:val="44"/>
+        </w:rPr>
+        <w:t xml:space="preserve"> - div</w:t>
+      </w:r>
     </w:p>
     <w:sectPr>
-      <w:pgSz w:w="11906" w:h="16838"/>
+      <w:pgSz w:w="11906" w:h="16838" w:orient="portrait"/>
       <w:pgMar w:top="1417" w:right="1417" w:bottom="1417" w:left="1417" w:header="708" w:footer="708" w:gutter="0"/>
       <w:cols w:space="708"/>
       <w:docGrid w:linePitch="360"/>
@@ -390,11 +583,11 @@
 </file>
 
 <file path=word/styles.xml><?xml version="1.0" encoding="utf-8"?>
-<w:styles xmlns:mc="http://schemas.openxmlformats.org/markup-compatibility/2006" xmlns:r="http://schemas.openxmlformats.org/officeDocument/2006/relationships" xmlns:w="http://schemas.openxmlformats.org/wordprocessingml/2006/main" xmlns:w14="http://schemas.microsoft.com/office/word/2010/wordml" xmlns:w15="http://schemas.microsoft.com/office/word/2012/wordml" xmlns:w16se="http://schemas.microsoft.com/office/word/2015/wordml/symex" mc:Ignorable="w14 w15 w16se">
+<w:styles xmlns:wp14="http://schemas.microsoft.com/office/word/2010/wordprocessingDrawing" xmlns:mc="http://schemas.openxmlformats.org/markup-compatibility/2006" xmlns:r="http://schemas.openxmlformats.org/officeDocument/2006/relationships" xmlns:w="http://schemas.openxmlformats.org/wordprocessingml/2006/main" xmlns:w14="http://schemas.microsoft.com/office/word/2010/wordml" xmlns:w15="http://schemas.microsoft.com/office/word/2012/wordml" xmlns:w16se="http://schemas.microsoft.com/office/word/2015/wordml/symex" mc:Ignorable="w14 w15 w16se wp14">
   <w:docDefaults>
     <w:rPrDefault>
       <w:rPr>
-        <w:rFonts w:asciiTheme="minorHAnsi" w:eastAsiaTheme="minorHAnsi" w:hAnsiTheme="minorHAnsi" w:cstheme="minorBidi"/>
+        <w:rFonts w:asciiTheme="minorHAnsi" w:hAnsiTheme="minorHAnsi" w:eastAsiaTheme="minorHAnsi" w:cstheme="minorBidi"/>
         <w:sz w:val="22"/>
         <w:szCs w:val="22"/>
         <w:lang w:val="pl-PL" w:eastAsia="en-US" w:bidi="ar-SA"/>
@@ -409,14 +602,14 @@
   <w:latentStyles w:defLockedState="0" w:defUIPriority="99" w:defSemiHidden="0" w:defUnhideWhenUsed="0" w:defQFormat="0" w:count="371">
     <w:lsdException w:name="Normal" w:uiPriority="0" w:qFormat="1"/>
     <w:lsdException w:name="heading 1" w:uiPriority="9" w:qFormat="1"/>
-    <w:lsdException w:name="heading 2" w:semiHidden="1" w:uiPriority="9" w:unhideWhenUsed="1" w:qFormat="1"/>
-    <w:lsdException w:name="heading 3" w:semiHidden="1" w:uiPriority="9" w:unhideWhenUsed="1" w:qFormat="1"/>
-    <w:lsdException w:name="heading 4" w:semiHidden="1" w:uiPriority="9" w:unhideWhenUsed="1" w:qFormat="1"/>
-    <w:lsdException w:name="heading 5" w:semiHidden="1" w:uiPriority="9" w:unhideWhenUsed="1" w:qFormat="1"/>
-    <w:lsdException w:name="heading 6" w:semiHidden="1" w:uiPriority="9" w:unhideWhenUsed="1" w:qFormat="1"/>
-    <w:lsdException w:name="heading 7" w:semiHidden="1" w:uiPriority="9" w:unhideWhenUsed="1" w:qFormat="1"/>
-    <w:lsdException w:name="heading 8" w:semiHidden="1" w:uiPriority="9" w:unhideWhenUsed="1" w:qFormat="1"/>
-    <w:lsdException w:name="heading 9" w:semiHidden="1" w:uiPriority="9" w:unhideWhenUsed="1" w:qFormat="1"/>
+    <w:lsdException w:name="heading 2" w:uiPriority="9" w:semiHidden="1" w:unhideWhenUsed="1" w:qFormat="1"/>
+    <w:lsdException w:name="heading 3" w:uiPriority="9" w:semiHidden="1" w:unhideWhenUsed="1" w:qFormat="1"/>
+    <w:lsdException w:name="heading 4" w:uiPriority="9" w:semiHidden="1" w:unhideWhenUsed="1" w:qFormat="1"/>
+    <w:lsdException w:name="heading 5" w:uiPriority="9" w:semiHidden="1" w:unhideWhenUsed="1" w:qFormat="1"/>
+    <w:lsdException w:name="heading 6" w:uiPriority="9" w:semiHidden="1" w:unhideWhenUsed="1" w:qFormat="1"/>
+    <w:lsdException w:name="heading 7" w:uiPriority="9" w:semiHidden="1" w:unhideWhenUsed="1" w:qFormat="1"/>
+    <w:lsdException w:name="heading 8" w:uiPriority="9" w:semiHidden="1" w:unhideWhenUsed="1" w:qFormat="1"/>
+    <w:lsdException w:name="heading 9" w:uiPriority="9" w:semiHidden="1" w:unhideWhenUsed="1" w:qFormat="1"/>
     <w:lsdException w:name="index 1" w:semiHidden="1" w:unhideWhenUsed="1"/>
     <w:lsdException w:name="index 2" w:semiHidden="1" w:unhideWhenUsed="1"/>
     <w:lsdException w:name="index 3" w:semiHidden="1" w:unhideWhenUsed="1"/>
@@ -426,22 +619,22 @@
     <w:lsdException w:name="index 7" w:semiHidden="1" w:unhideWhenUsed="1"/>
     <w:lsdException w:name="index 8" w:semiHidden="1" w:unhideWhenUsed="1"/>
     <w:lsdException w:name="index 9" w:semiHidden="1" w:unhideWhenUsed="1"/>
-    <w:lsdException w:name="toc 1" w:semiHidden="1" w:uiPriority="39" w:unhideWhenUsed="1"/>
-    <w:lsdException w:name="toc 2" w:semiHidden="1" w:uiPriority="39" w:unhideWhenUsed="1"/>
-    <w:lsdException w:name="toc 3" w:semiHidden="1" w:uiPriority="39" w:unhideWhenUsed="1"/>
-    <w:lsdException w:name="toc 4" w:semiHidden="1" w:uiPriority="39" w:unhideWhenUsed="1"/>
-    <w:lsdException w:name="toc 5" w:semiHidden="1" w:uiPriority="39" w:unhideWhenUsed="1"/>
-    <w:lsdException w:name="toc 6" w:semiHidden="1" w:uiPriority="39" w:unhideWhenUsed="1"/>
-    <w:lsdException w:name="toc 7" w:semiHidden="1" w:uiPriority="39" w:unhideWhenUsed="1"/>
-    <w:lsdException w:name="toc 8" w:semiHidden="1" w:uiPriority="39" w:unhideWhenUsed="1"/>
-    <w:lsdException w:name="toc 9" w:semiHidden="1" w:uiPriority="39" w:unhideWhenUsed="1"/>
+    <w:lsdException w:name="toc 1" w:uiPriority="39" w:semiHidden="1" w:unhideWhenUsed="1"/>
+    <w:lsdException w:name="toc 2" w:uiPriority="39" w:semiHidden="1" w:unhideWhenUsed="1"/>
+    <w:lsdException w:name="toc 3" w:uiPriority="39" w:semiHidden="1" w:unhideWhenUsed="1"/>
+    <w:lsdException w:name="toc 4" w:uiPriority="39" w:semiHidden="1" w:unhideWhenUsed="1"/>
+    <w:lsdException w:name="toc 5" w:uiPriority="39" w:semiHidden="1" w:unhideWhenUsed="1"/>
+    <w:lsdException w:name="toc 6" w:uiPriority="39" w:semiHidden="1" w:unhideWhenUsed="1"/>
+    <w:lsdException w:name="toc 7" w:uiPriority="39" w:semiHidden="1" w:unhideWhenUsed="1"/>
+    <w:lsdException w:name="toc 8" w:uiPriority="39" w:semiHidden="1" w:unhideWhenUsed="1"/>
+    <w:lsdException w:name="toc 9" w:uiPriority="39" w:semiHidden="1" w:unhideWhenUsed="1"/>
     <w:lsdException w:name="Normal Indent" w:semiHidden="1" w:unhideWhenUsed="1"/>
     <w:lsdException w:name="footnote text" w:semiHidden="1" w:unhideWhenUsed="1"/>
     <w:lsdException w:name="annotation text" w:semiHidden="1" w:unhideWhenUsed="1"/>
     <w:lsdException w:name="header" w:semiHidden="1" w:unhideWhenUsed="1"/>
     <w:lsdException w:name="footer" w:semiHidden="1" w:unhideWhenUsed="1"/>
     <w:lsdException w:name="index heading" w:semiHidden="1" w:unhideWhenUsed="1"/>
-    <w:lsdException w:name="caption" w:semiHidden="1" w:uiPriority="35" w:unhideWhenUsed="1" w:qFormat="1"/>
+    <w:lsdException w:name="caption" w:uiPriority="35" w:semiHidden="1" w:unhideWhenUsed="1" w:qFormat="1"/>
     <w:lsdException w:name="table of figures" w:semiHidden="1" w:unhideWhenUsed="1"/>
     <w:lsdException w:name="envelope address" w:semiHidden="1" w:unhideWhenUsed="1"/>
     <w:lsdException w:name="envelope return" w:semiHidden="1" w:unhideWhenUsed="1"/>
@@ -472,7 +665,7 @@
     <w:lsdException w:name="Title" w:uiPriority="10" w:qFormat="1"/>
     <w:lsdException w:name="Closing" w:semiHidden="1" w:unhideWhenUsed="1"/>
     <w:lsdException w:name="Signature" w:semiHidden="1" w:unhideWhenUsed="1"/>
-    <w:lsdException w:name="Default Paragraph Font" w:semiHidden="1" w:uiPriority="1" w:unhideWhenUsed="1"/>
+    <w:lsdException w:name="Default Paragraph Font" w:uiPriority="1" w:semiHidden="1" w:unhideWhenUsed="1"/>
     <w:lsdException w:name="Body Text" w:semiHidden="1" w:unhideWhenUsed="1"/>
     <w:lsdException w:name="Body Text Indent" w:semiHidden="1" w:unhideWhenUsed="1"/>
     <w:lsdException w:name="List Continue" w:semiHidden="1" w:unhideWhenUsed="1"/>
@@ -672,8 +865,8 @@
     <w:lsdException w:name="Subtle Reference" w:uiPriority="31" w:qFormat="1"/>
     <w:lsdException w:name="Intense Reference" w:uiPriority="32" w:qFormat="1"/>
     <w:lsdException w:name="Book Title" w:uiPriority="33" w:qFormat="1"/>
-    <w:lsdException w:name="Bibliography" w:semiHidden="1" w:uiPriority="37" w:unhideWhenUsed="1"/>
-    <w:lsdException w:name="TOC Heading" w:semiHidden="1" w:uiPriority="39" w:unhideWhenUsed="1" w:qFormat="1"/>
+    <w:lsdException w:name="Bibliography" w:uiPriority="37" w:semiHidden="1" w:unhideWhenUsed="1"/>
+    <w:lsdException w:name="TOC Heading" w:uiPriority="39" w:semiHidden="1" w:unhideWhenUsed="1" w:qFormat="1"/>
     <w:lsdException w:name="Plain Table 1" w:uiPriority="41"/>
     <w:lsdException w:name="Plain Table 2" w:uiPriority="42"/>
     <w:lsdException w:name="Plain Table 3" w:uiPriority="43"/>
@@ -779,17 +972,17 @@
     <w:lsdException w:name="List Table 6 Colorful Accent 6" w:uiPriority="51"/>
     <w:lsdException w:name="List Table 7 Colorful Accent 6" w:uiPriority="52"/>
   </w:latentStyles>
-  <w:style w:type="paragraph" w:default="1" w:styleId="Normalny">
+  <w:style w:type="paragraph" w:styleId="Normalny" w:default="1">
     <w:name w:val="Normal"/>
     <w:qFormat/>
   </w:style>
-  <w:style w:type="character" w:default="1" w:styleId="Domylnaczcionkaakapitu">
+  <w:style w:type="character" w:styleId="Domylnaczcionkaakapitu" w:default="1">
     <w:name w:val="Default Paragraph Font"/>
     <w:uiPriority w:val="1"/>
     <w:semiHidden/>
     <w:unhideWhenUsed/>
   </w:style>
-  <w:style w:type="table" w:default="1" w:styleId="Standardowy">
+  <w:style w:type="table" w:styleId="Standardowy" w:default="1">
     <w:name w:val="Normal Table"/>
     <w:uiPriority w:val="99"/>
     <w:semiHidden/>
@@ -804,7 +997,7 @@
       </w:tblCellMar>
     </w:tblPr>
   </w:style>
-  <w:style w:type="numbering" w:default="1" w:styleId="Bezlisty">
+  <w:style w:type="numbering" w:styleId="Bezlisty" w:default="1">
     <w:name w:val="No List"/>
     <w:uiPriority w:val="99"/>
     <w:semiHidden/>

</xml_diff>

<commit_message>
Rozpoczęcie testów wszystkich kontrolek (niezalogowany)
</commit_message>
<xml_diff>
--- a/Object Repo.docx
+++ b/Object Repo.docx
@@ -2,19 +2,19 @@
 <file path=word/document.xml><?xml version="1.0" encoding="utf-8"?>
 <w:document xmlns:wpc="http://schemas.microsoft.com/office/word/2010/wordprocessingCanvas" xmlns:cx="http://schemas.microsoft.com/office/drawing/2014/chartex" xmlns:cx1="http://schemas.microsoft.com/office/drawing/2015/9/8/chartex" xmlns:mc="http://schemas.openxmlformats.org/markup-compatibility/2006" xmlns:o="urn:schemas-microsoft-com:office:office" xmlns:r="http://schemas.openxmlformats.org/officeDocument/2006/relationships" xmlns:m="http://schemas.openxmlformats.org/officeDocument/2006/math" xmlns:v="urn:schemas-microsoft-com:vml" xmlns:wp14="http://schemas.microsoft.com/office/word/2010/wordprocessingDrawing" xmlns:wp="http://schemas.openxmlformats.org/drawingml/2006/wordprocessingDrawing" xmlns:w10="urn:schemas-microsoft-com:office:word" xmlns:w="http://schemas.openxmlformats.org/wordprocessingml/2006/main" xmlns:w14="http://schemas.microsoft.com/office/word/2010/wordml" xmlns:w15="http://schemas.microsoft.com/office/word/2012/wordml" xmlns:w16se="http://schemas.microsoft.com/office/word/2015/wordml/symex" xmlns:wpg="http://schemas.microsoft.com/office/word/2010/wordprocessingGroup" xmlns:wpi="http://schemas.microsoft.com/office/word/2010/wordprocessingInk" xmlns:wne="http://schemas.microsoft.com/office/word/2006/wordml" xmlns:wps="http://schemas.microsoft.com/office/word/2010/wordprocessingShape" mc:Ignorable="w14 w15 w16se wp14">
   <w:body>
-    <w:p xmlns:wp14="http://schemas.microsoft.com/office/word/2010/wordml" wp14:textId="77777777">
-      <w:pPr>
-        <w:rPr>
-          <w:b w:val="1"/>
-          <w:bCs w:val="1"/>
-          <w:sz w:val="44"/>
-          <w:szCs w:val="44"/>
-        </w:rPr>
-      </w:pPr>
-      <w:r>
-        <w:rPr>
-          <w:b w:val="1"/>
-          <w:bCs w:val="1"/>
+    <w:p>
+      <w:pPr>
+        <w:rPr>
+          <w:b/>
+          <w:bCs/>
+          <w:sz w:val="44"/>
+          <w:szCs w:val="44"/>
+        </w:rPr>
+      </w:pPr>
+      <w:r>
+        <w:rPr>
+          <w:b/>
+          <w:bCs/>
           <w:sz w:val="44"/>
           <w:szCs w:val="44"/>
         </w:rPr>
@@ -23,7 +23,6 @@
       <w:r>
         <w:br/>
       </w:r>
-      <w:proofErr w:type="spellStart"/>
       <w:r>
         <w:rPr>
           <w:sz w:val="44"/>
@@ -31,41 +30,48 @@
         </w:rPr>
         <w:t>Oznaczenie_Strona_nazwa</w:t>
       </w:r>
-      <w:proofErr w:type="spellEnd"/>
-    </w:p>
-    <w:p xmlns:wp14="http://schemas.microsoft.com/office/word/2010/wordml" wp14:textId="77777777" wp14:noSpellErr="1">
-      <w:pPr>
-        <w:rPr>
-          <w:b w:val="1"/>
-          <w:bCs w:val="1"/>
-          <w:sz w:val="44"/>
-          <w:szCs w:val="44"/>
-        </w:rPr>
-      </w:pPr>
-      <w:r>
-        <w:rPr>
-          <w:b w:val="1"/>
-          <w:bCs w:val="1"/>
+    </w:p>
+    <w:p>
+      <w:pPr>
+        <w:rPr>
+          <w:b/>
+          <w:bCs/>
+          <w:sz w:val="44"/>
+          <w:szCs w:val="44"/>
+        </w:rPr>
+      </w:pPr>
+      <w:r>
+        <w:rPr>
+          <w:b/>
+          <w:bCs/>
           <w:sz w:val="44"/>
           <w:szCs w:val="44"/>
         </w:rPr>
         <w:t>Konwencja oznaczania obiektów:</w:t>
       </w:r>
     </w:p>
-    <w:p xmlns:wp14="http://schemas.microsoft.com/office/word/2010/wordml" wp14:textId="77777777">
-      <w:pPr>
-        <w:rPr>
-          <w:sz w:val="44"/>
-          <w:szCs w:val="44"/>
-        </w:rPr>
-      </w:pPr>
-      <w:proofErr w:type="spellStart"/>
-      <w:r>
-        <w:rPr>
-          <w:sz w:val="44"/>
-          <w:szCs w:val="44"/>
-        </w:rPr>
-        <w:t>ET</w:t>
+    <w:p>
+      <w:pPr>
+        <w:rPr>
+          <w:sz w:val="44"/>
+          <w:szCs w:val="44"/>
+        </w:rPr>
+      </w:pPr>
+      <w:r>
+        <w:rPr>
+          <w:sz w:val="44"/>
+          <w:szCs w:val="44"/>
+        </w:rPr>
+        <w:t>ET_</w:t>
+      </w:r>
+      <w:r>
+        <w:rPr>
+          <w:i/>
+          <w:iCs/>
+          <w:sz w:val="44"/>
+          <w:szCs w:val="44"/>
+        </w:rPr>
+        <w:t>Strona</w:t>
       </w:r>
       <w:r>
         <w:rPr>
@@ -76,8 +82,39 @@
       </w:r>
       <w:r>
         <w:rPr>
-          <w:i w:val="1"/>
-          <w:iCs w:val="1"/>
+          <w:i/>
+          <w:iCs/>
+          <w:sz w:val="44"/>
+          <w:szCs w:val="44"/>
+        </w:rPr>
+        <w:t>name</w:t>
+      </w:r>
+      <w:r>
+        <w:rPr>
+          <w:sz w:val="44"/>
+          <w:szCs w:val="44"/>
+        </w:rPr>
+        <w:t>- input z tekstem</w:t>
+      </w:r>
+    </w:p>
+    <w:p>
+      <w:pPr>
+        <w:rPr>
+          <w:sz w:val="44"/>
+          <w:szCs w:val="44"/>
+        </w:rPr>
+      </w:pPr>
+      <w:r>
+        <w:rPr>
+          <w:sz w:val="44"/>
+          <w:szCs w:val="44"/>
+        </w:rPr>
+        <w:t>BT_</w:t>
+      </w:r>
+      <w:r>
+        <w:rPr>
+          <w:i/>
+          <w:iCs/>
           <w:sz w:val="44"/>
           <w:szCs w:val="44"/>
         </w:rPr>
@@ -92,52 +129,43 @@
       </w:r>
       <w:r>
         <w:rPr>
-          <w:i w:val="1"/>
-          <w:iCs w:val="1"/>
+          <w:i/>
+          <w:iCs/>
           <w:sz w:val="44"/>
           <w:szCs w:val="44"/>
         </w:rPr>
         <w:t>name</w:t>
       </w:r>
-      <w:proofErr w:type="spellEnd"/>
-      <w:r>
-        <w:rPr>
-          <w:sz w:val="44"/>
-          <w:szCs w:val="44"/>
-        </w:rPr>
-        <w:t xml:space="preserve">- </w:t>
-      </w:r>
-      <w:proofErr w:type="spellStart"/>
-      <w:r>
-        <w:rPr>
-          <w:sz w:val="44"/>
-          <w:szCs w:val="44"/>
-        </w:rPr>
-        <w:t>input</w:t>
-      </w:r>
-      <w:proofErr w:type="spellEnd"/>
-      <w:r>
-        <w:rPr>
-          <w:sz w:val="44"/>
-          <w:szCs w:val="44"/>
-        </w:rPr>
-        <w:t xml:space="preserve"> z tekstem</w:t>
-      </w:r>
-    </w:p>
-    <w:p xmlns:wp14="http://schemas.microsoft.com/office/word/2010/wordml" wp14:textId="77777777">
-      <w:pPr>
-        <w:rPr>
-          <w:sz w:val="44"/>
-          <w:szCs w:val="44"/>
-        </w:rPr>
-      </w:pPr>
-      <w:proofErr w:type="spellStart"/>
-      <w:r>
-        <w:rPr>
-          <w:sz w:val="44"/>
-          <w:szCs w:val="44"/>
-        </w:rPr>
-        <w:t>BT</w:t>
+      <w:r>
+        <w:rPr>
+          <w:sz w:val="44"/>
+          <w:szCs w:val="44"/>
+        </w:rPr>
+        <w:t>- button</w:t>
+      </w:r>
+    </w:p>
+    <w:p>
+      <w:pPr>
+        <w:rPr>
+          <w:sz w:val="44"/>
+          <w:szCs w:val="44"/>
+        </w:rPr>
+      </w:pPr>
+      <w:r>
+        <w:rPr>
+          <w:sz w:val="44"/>
+          <w:szCs w:val="44"/>
+        </w:rPr>
+        <w:t>LB_</w:t>
+      </w:r>
+      <w:r>
+        <w:rPr>
+          <w:i/>
+          <w:iCs/>
+          <w:sz w:val="44"/>
+          <w:szCs w:val="44"/>
+        </w:rPr>
+        <w:t>Strona</w:t>
       </w:r>
       <w:r>
         <w:rPr>
@@ -148,8 +176,39 @@
       </w:r>
       <w:r>
         <w:rPr>
-          <w:i w:val="1"/>
-          <w:iCs w:val="1"/>
+          <w:i/>
+          <w:iCs/>
+          <w:sz w:val="44"/>
+          <w:szCs w:val="44"/>
+        </w:rPr>
+        <w:t>name</w:t>
+      </w:r>
+      <w:r>
+        <w:rPr>
+          <w:sz w:val="44"/>
+          <w:szCs w:val="44"/>
+        </w:rPr>
+        <w:t>- label</w:t>
+      </w:r>
+    </w:p>
+    <w:p>
+      <w:pPr>
+        <w:rPr>
+          <w:sz w:val="44"/>
+          <w:szCs w:val="44"/>
+        </w:rPr>
+      </w:pPr>
+      <w:r>
+        <w:rPr>
+          <w:sz w:val="44"/>
+          <w:szCs w:val="44"/>
+        </w:rPr>
+        <w:t>PUWin_</w:t>
+      </w:r>
+      <w:r>
+        <w:rPr>
+          <w:i/>
+          <w:iCs/>
           <w:sz w:val="44"/>
           <w:szCs w:val="44"/>
         </w:rPr>
@@ -164,45 +223,43 @@
       </w:r>
       <w:r>
         <w:rPr>
-          <w:i w:val="1"/>
-          <w:iCs w:val="1"/>
+          <w:i/>
+          <w:iCs/>
           <w:sz w:val="44"/>
           <w:szCs w:val="44"/>
         </w:rPr>
         <w:t>name</w:t>
       </w:r>
-      <w:proofErr w:type="spellEnd"/>
-      <w:r>
-        <w:rPr>
-          <w:sz w:val="44"/>
-          <w:szCs w:val="44"/>
-        </w:rPr>
-        <w:t xml:space="preserve">- </w:t>
-      </w:r>
-      <w:proofErr w:type="spellStart"/>
-      <w:r>
-        <w:rPr>
-          <w:sz w:val="44"/>
-          <w:szCs w:val="44"/>
-        </w:rPr>
-        <w:t>button</w:t>
-      </w:r>
-      <w:proofErr w:type="spellEnd"/>
-    </w:p>
-    <w:p xmlns:wp14="http://schemas.microsoft.com/office/word/2010/wordml" wp14:textId="77777777">
-      <w:pPr>
-        <w:rPr>
-          <w:sz w:val="44"/>
-          <w:szCs w:val="44"/>
-        </w:rPr>
-      </w:pPr>
-      <w:proofErr w:type="spellStart"/>
-      <w:r>
-        <w:rPr>
-          <w:sz w:val="44"/>
-          <w:szCs w:val="44"/>
-        </w:rPr>
-        <w:t>LB</w:t>
+      <w:r>
+        <w:rPr>
+          <w:sz w:val="44"/>
+          <w:szCs w:val="44"/>
+        </w:rPr>
+        <w:t>- pop-up window</w:t>
+      </w:r>
+    </w:p>
+    <w:p>
+      <w:pPr>
+        <w:rPr>
+          <w:sz w:val="44"/>
+          <w:szCs w:val="44"/>
+        </w:rPr>
+      </w:pPr>
+      <w:r>
+        <w:rPr>
+          <w:sz w:val="44"/>
+          <w:szCs w:val="44"/>
+        </w:rPr>
+        <w:t>TB_</w:t>
+      </w:r>
+      <w:r>
+        <w:rPr>
+          <w:i/>
+          <w:iCs/>
+          <w:sz w:val="44"/>
+          <w:szCs w:val="44"/>
+        </w:rPr>
+        <w:t>Strona</w:t>
       </w:r>
       <w:r>
         <w:rPr>
@@ -213,8 +270,39 @@
       </w:r>
       <w:r>
         <w:rPr>
-          <w:i w:val="1"/>
-          <w:iCs w:val="1"/>
+          <w:i/>
+          <w:iCs/>
+          <w:sz w:val="44"/>
+          <w:szCs w:val="44"/>
+        </w:rPr>
+        <w:t>name</w:t>
+      </w:r>
+      <w:r>
+        <w:rPr>
+          <w:sz w:val="44"/>
+          <w:szCs w:val="44"/>
+        </w:rPr>
+        <w:t>-tab</w:t>
+      </w:r>
+    </w:p>
+    <w:p>
+      <w:pPr>
+        <w:rPr>
+          <w:sz w:val="44"/>
+          <w:szCs w:val="44"/>
+        </w:rPr>
+      </w:pPr>
+      <w:r>
+        <w:rPr>
+          <w:sz w:val="44"/>
+          <w:szCs w:val="44"/>
+        </w:rPr>
+        <w:t>HL_</w:t>
+      </w:r>
+      <w:r>
+        <w:rPr>
+          <w:i/>
+          <w:iCs/>
           <w:sz w:val="44"/>
           <w:szCs w:val="44"/>
         </w:rPr>
@@ -229,109 +317,108 @@
       </w:r>
       <w:r>
         <w:rPr>
-          <w:i w:val="1"/>
-          <w:iCs w:val="1"/>
+          <w:i/>
+          <w:iCs/>
           <w:sz w:val="44"/>
           <w:szCs w:val="44"/>
         </w:rPr>
         <w:t>name</w:t>
       </w:r>
-      <w:proofErr w:type="spellEnd"/>
-      <w:r>
-        <w:rPr>
-          <w:sz w:val="44"/>
-          <w:szCs w:val="44"/>
-        </w:rPr>
-        <w:t xml:space="preserve">- </w:t>
-      </w:r>
-      <w:proofErr w:type="spellStart"/>
-      <w:r>
-        <w:rPr>
-          <w:sz w:val="44"/>
-          <w:szCs w:val="44"/>
-        </w:rPr>
-        <w:t>label</w:t>
-      </w:r>
-      <w:proofErr w:type="spellEnd"/>
-    </w:p>
-    <w:p xmlns:wp14="http://schemas.microsoft.com/office/word/2010/wordml" wp14:textId="77777777">
-      <w:pPr>
-        <w:rPr>
-          <w:sz w:val="44"/>
-          <w:szCs w:val="44"/>
-        </w:rPr>
-      </w:pPr>
-      <w:proofErr w:type="spellStart"/>
-      <w:r>
-        <w:rPr>
-          <w:sz w:val="44"/>
-          <w:szCs w:val="44"/>
-        </w:rPr>
-        <w:t>PU</w:t>
-      </w:r>
-      <w:r>
-        <w:rPr>
-          <w:sz w:val="44"/>
-          <w:szCs w:val="44"/>
-        </w:rPr>
-        <w:t>Win</w:t>
-      </w:r>
-      <w:r>
-        <w:rPr>
-          <w:sz w:val="44"/>
-          <w:szCs w:val="44"/>
-        </w:rPr>
-        <w:t>_</w:t>
-      </w:r>
-      <w:r>
-        <w:rPr>
-          <w:i w:val="1"/>
-          <w:iCs w:val="1"/>
-          <w:sz w:val="44"/>
-          <w:szCs w:val="44"/>
-        </w:rPr>
-        <w:t>Strona</w:t>
-      </w:r>
-      <w:r>
-        <w:rPr>
-          <w:sz w:val="44"/>
-          <w:szCs w:val="44"/>
-        </w:rPr>
-        <w:t>_</w:t>
-      </w:r>
-      <w:r>
-        <w:rPr>
-          <w:i w:val="1"/>
-          <w:iCs w:val="1"/>
-          <w:sz w:val="44"/>
-          <w:szCs w:val="44"/>
-        </w:rPr>
-        <w:t>name</w:t>
-      </w:r>
-      <w:proofErr w:type="spellEnd"/>
-      <w:r>
-        <w:rPr>
-          <w:sz w:val="44"/>
-          <w:szCs w:val="44"/>
-        </w:rPr>
-        <w:t xml:space="preserve">- </w:t>
-      </w:r>
-      <w:r>
-        <w:rPr>
-          <w:sz w:val="44"/>
-          <w:szCs w:val="44"/>
-        </w:rPr>
-        <w:t>pop-</w:t>
-      </w:r>
-      <w:proofErr w:type="spellStart"/>
-      <w:r>
-        <w:rPr>
-          <w:sz w:val="44"/>
-          <w:szCs w:val="44"/>
-        </w:rPr>
-        <w:t>up</w:t>
-      </w:r>
-      <w:proofErr w:type="spellEnd"/>
+      <w:r>
+        <w:rPr>
+          <w:sz w:val="44"/>
+          <w:szCs w:val="44"/>
+        </w:rPr>
+        <w:t>-hyperlink</w:t>
+      </w:r>
+    </w:p>
+    <w:p>
+      <w:pPr>
+        <w:rPr>
+          <w:sz w:val="44"/>
+          <w:szCs w:val="44"/>
+        </w:rPr>
+      </w:pPr>
+      <w:r>
+        <w:rPr>
+          <w:sz w:val="44"/>
+          <w:szCs w:val="44"/>
+        </w:rPr>
+        <w:t>TA_Strona_name – text area</w:t>
+      </w:r>
+    </w:p>
+    <w:p>
+      <w:pPr>
+        <w:rPr>
+          <w:sz w:val="44"/>
+          <w:szCs w:val="44"/>
+        </w:rPr>
+      </w:pPr>
+      <w:r>
+        <w:rPr>
+          <w:sz w:val="44"/>
+          <w:szCs w:val="44"/>
+        </w:rPr>
+        <w:t>SE_Strona_name – select</w:t>
+      </w:r>
+    </w:p>
+    <w:p>
+      <w:pPr>
+        <w:rPr>
+          <w:sz w:val="44"/>
+          <w:szCs w:val="44"/>
+        </w:rPr>
+      </w:pPr>
+      <w:r>
+        <w:rPr>
+          <w:sz w:val="44"/>
+          <w:szCs w:val="44"/>
+        </w:rPr>
+        <w:t xml:space="preserve">DIV_Strona_name </w:t>
+      </w:r>
+      <w:r>
+        <w:rPr>
+          <w:sz w:val="44"/>
+          <w:szCs w:val="44"/>
+        </w:rPr>
+        <w:t>–</w:t>
+      </w:r>
+      <w:r>
+        <w:rPr>
+          <w:sz w:val="44"/>
+          <w:szCs w:val="44"/>
+        </w:rPr>
+        <w:t xml:space="preserve"> div</w:t>
+      </w:r>
+    </w:p>
+    <w:p>
+      <w:pPr>
+        <w:rPr>
+          <w:sz w:val="44"/>
+          <w:szCs w:val="44"/>
+        </w:rPr>
+      </w:pPr>
+      <w:r>
+        <w:rPr>
+          <w:sz w:val="44"/>
+          <w:szCs w:val="44"/>
+        </w:rPr>
+        <w:t>TR</w:t>
+      </w:r>
+      <w:r>
+        <w:rPr>
+          <w:sz w:val="44"/>
+          <w:szCs w:val="44"/>
+        </w:rPr>
+        <w:t xml:space="preserve">_Strona_name </w:t>
+      </w:r>
+      <w:r>
+        <w:rPr>
+          <w:sz w:val="44"/>
+          <w:szCs w:val="44"/>
+        </w:rPr>
+        <w:t>–</w:t>
+      </w:r>
       <w:r>
         <w:rPr>
           <w:sz w:val="44"/>
@@ -339,241 +426,26 @@
         </w:rPr>
         <w:t xml:space="preserve"> </w:t>
       </w:r>
-      <w:proofErr w:type="spellStart"/>
-      <w:r>
-        <w:rPr>
-          <w:sz w:val="44"/>
-          <w:szCs w:val="44"/>
-        </w:rPr>
-        <w:t>window</w:t>
-      </w:r>
-      <w:proofErr w:type="spellEnd"/>
-    </w:p>
-    <w:p xmlns:wp14="http://schemas.microsoft.com/office/word/2010/wordml" wp14:textId="77777777">
-      <w:pPr>
-        <w:rPr>
-          <w:sz w:val="44"/>
-          <w:szCs w:val="44"/>
-        </w:rPr>
-      </w:pPr>
-      <w:proofErr w:type="spellStart"/>
-      <w:r>
-        <w:rPr>
-          <w:sz w:val="44"/>
-          <w:szCs w:val="44"/>
-        </w:rPr>
-        <w:t>TB</w:t>
-      </w:r>
-      <w:r>
-        <w:rPr>
-          <w:sz w:val="44"/>
-          <w:szCs w:val="44"/>
-        </w:rPr>
-        <w:t>_</w:t>
-      </w:r>
-      <w:r>
-        <w:rPr>
-          <w:i w:val="1"/>
-          <w:iCs w:val="1"/>
-          <w:sz w:val="44"/>
-          <w:szCs w:val="44"/>
-        </w:rPr>
-        <w:t>Strona</w:t>
-      </w:r>
-      <w:r>
-        <w:rPr>
-          <w:sz w:val="44"/>
-          <w:szCs w:val="44"/>
-        </w:rPr>
-        <w:t>_</w:t>
-      </w:r>
-      <w:r>
-        <w:rPr>
-          <w:i w:val="1"/>
-          <w:iCs w:val="1"/>
-          <w:sz w:val="44"/>
-          <w:szCs w:val="44"/>
-        </w:rPr>
-        <w:t>name</w:t>
-      </w:r>
-      <w:r>
-        <w:rPr>
-          <w:sz w:val="44"/>
-          <w:szCs w:val="44"/>
-        </w:rPr>
-        <w:t>-tab</w:t>
-      </w:r>
-      <w:proofErr w:type="spellEnd"/>
-    </w:p>
-    <w:p xmlns:wp14="http://schemas.microsoft.com/office/word/2010/wordml" wp14:textId="77777777">
-      <w:pPr>
-        <w:rPr>
-          <w:sz w:val="44"/>
-          <w:szCs w:val="44"/>
-        </w:rPr>
-      </w:pPr>
-      <w:proofErr w:type="spellStart"/>
-      <w:r>
-        <w:rPr>
-          <w:sz w:val="44"/>
-          <w:szCs w:val="44"/>
-        </w:rPr>
-        <w:t>HL</w:t>
-      </w:r>
-      <w:r>
-        <w:rPr>
-          <w:sz w:val="44"/>
-          <w:szCs w:val="44"/>
-        </w:rPr>
-        <w:t>_</w:t>
-      </w:r>
-      <w:r>
-        <w:rPr>
-          <w:i w:val="1"/>
-          <w:iCs w:val="1"/>
-          <w:sz w:val="44"/>
-          <w:szCs w:val="44"/>
-        </w:rPr>
-        <w:t>Strona</w:t>
-      </w:r>
-      <w:r>
-        <w:rPr>
-          <w:sz w:val="44"/>
-          <w:szCs w:val="44"/>
-        </w:rPr>
-        <w:t>_</w:t>
-      </w:r>
-      <w:r>
-        <w:rPr>
-          <w:i w:val="1"/>
-          <w:iCs w:val="1"/>
-          <w:sz w:val="44"/>
-          <w:szCs w:val="44"/>
-        </w:rPr>
-        <w:t>name</w:t>
-      </w:r>
-      <w:r>
-        <w:rPr>
-          <w:sz w:val="44"/>
-          <w:szCs w:val="44"/>
-        </w:rPr>
-        <w:t>-hyperlink</w:t>
-      </w:r>
-      <w:proofErr w:type="spellEnd"/>
-      <w:bookmarkStart w:name="_GoBack" w:id="0"/>
+      <w:r>
+        <w:rPr>
+          <w:sz w:val="44"/>
+          <w:szCs w:val="44"/>
+        </w:rPr>
+        <w:t>rekord tabeli</w:t>
+      </w:r>
+      <w:bookmarkStart w:id="0" w:name="_GoBack"/>
       <w:bookmarkEnd w:id="0"/>
     </w:p>
     <w:p>
       <w:pPr>
-        <w:pStyle w:val="Normalny"/>
-        <w:rPr>
-          <w:sz w:val="44"/>
-          <w:szCs w:val="44"/>
-        </w:rPr>
-      </w:pPr>
-      <w:proofErr w:type="spellStart"/>
-      <w:r>
-        <w:rPr>
-          <w:sz w:val="44"/>
-          <w:szCs w:val="44"/>
-        </w:rPr>
-        <w:t>TA_Strona_name</w:t>
-      </w:r>
-      <w:proofErr w:type="spellEnd"/>
-      <w:r>
-        <w:rPr>
-          <w:sz w:val="44"/>
-          <w:szCs w:val="44"/>
-        </w:rPr>
-        <w:t xml:space="preserve"> – </w:t>
-      </w:r>
-      <w:proofErr w:type="spellStart"/>
-      <w:r>
-        <w:rPr>
-          <w:sz w:val="44"/>
-          <w:szCs w:val="44"/>
-        </w:rPr>
-        <w:t>text</w:t>
-      </w:r>
-      <w:proofErr w:type="spellEnd"/>
-      <w:r>
-        <w:rPr>
-          <w:sz w:val="44"/>
-          <w:szCs w:val="44"/>
-        </w:rPr>
-        <w:t xml:space="preserve"> </w:t>
-      </w:r>
-      <w:proofErr w:type="spellStart"/>
-      <w:r>
-        <w:rPr>
-          <w:sz w:val="44"/>
-          <w:szCs w:val="44"/>
-        </w:rPr>
-        <w:t>area</w:t>
-      </w:r>
-      <w:proofErr w:type="spellEnd"/>
-    </w:p>
-    <w:p>
-      <w:pPr>
-        <w:pStyle w:val="Normalny"/>
-        <w:rPr>
-          <w:sz w:val="44"/>
-          <w:szCs w:val="44"/>
-        </w:rPr>
-      </w:pPr>
-      <w:proofErr w:type="spellStart"/>
-      <w:r>
-        <w:rPr>
-          <w:sz w:val="44"/>
-          <w:szCs w:val="44"/>
-        </w:rPr>
-        <w:t>SE_Strona_name</w:t>
-      </w:r>
-      <w:proofErr w:type="spellEnd"/>
-      <w:r>
-        <w:rPr>
-          <w:sz w:val="44"/>
-          <w:szCs w:val="44"/>
-        </w:rPr>
-        <w:t xml:space="preserve"> – </w:t>
-      </w:r>
-      <w:proofErr w:type="spellStart"/>
-      <w:r>
-        <w:rPr>
-          <w:sz w:val="44"/>
-          <w:szCs w:val="44"/>
-        </w:rPr>
-        <w:t>select</w:t>
-      </w:r>
-      <w:proofErr w:type="spellEnd"/>
-    </w:p>
-    <w:p>
-      <w:pPr>
-        <w:pStyle w:val="Normalny"/>
-        <w:rPr>
-          <w:sz w:val="44"/>
-          <w:szCs w:val="44"/>
-        </w:rPr>
-      </w:pPr>
-      <w:proofErr w:type="spellStart"/>
-      <w:r>
-        <w:rPr>
-          <w:sz w:val="44"/>
-          <w:szCs w:val="44"/>
-        </w:rPr>
-        <w:t>DIV_Strona_name</w:t>
-      </w:r>
-      <w:proofErr w:type="spellEnd"/>
-      <w:r>
-        <w:rPr>
-          <w:sz w:val="44"/>
-          <w:szCs w:val="44"/>
-        </w:rPr>
-        <w:t xml:space="preserve"> - div</w:t>
-      </w:r>
+        <w:rPr>
+          <w:sz w:val="44"/>
+          <w:szCs w:val="44"/>
+        </w:rPr>
+      </w:pPr>
     </w:p>
     <w:sectPr>
-      <w:pgSz w:w="11906" w:h="16838" w:orient="portrait"/>
+      <w:pgSz w:w="11906" w:h="16838"/>
       <w:pgMar w:top="1417" w:right="1417" w:bottom="1417" w:left="1417" w:header="708" w:footer="708" w:gutter="0"/>
       <w:cols w:space="708"/>
       <w:docGrid w:linePitch="360"/>
@@ -583,11 +455,11 @@
 </file>
 
 <file path=word/styles.xml><?xml version="1.0" encoding="utf-8"?>
-<w:styles xmlns:wp14="http://schemas.microsoft.com/office/word/2010/wordprocessingDrawing" xmlns:mc="http://schemas.openxmlformats.org/markup-compatibility/2006" xmlns:r="http://schemas.openxmlformats.org/officeDocument/2006/relationships" xmlns:w="http://schemas.openxmlformats.org/wordprocessingml/2006/main" xmlns:w14="http://schemas.microsoft.com/office/word/2010/wordml" xmlns:w15="http://schemas.microsoft.com/office/word/2012/wordml" xmlns:w16se="http://schemas.microsoft.com/office/word/2015/wordml/symex" mc:Ignorable="w14 w15 w16se wp14">
+<w:styles xmlns:mc="http://schemas.openxmlformats.org/markup-compatibility/2006" xmlns:r="http://schemas.openxmlformats.org/officeDocument/2006/relationships" xmlns:w="http://schemas.openxmlformats.org/wordprocessingml/2006/main" xmlns:w14="http://schemas.microsoft.com/office/word/2010/wordml" xmlns:w15="http://schemas.microsoft.com/office/word/2012/wordml" xmlns:w16se="http://schemas.microsoft.com/office/word/2015/wordml/symex" mc:Ignorable="w14 w15 w16se">
   <w:docDefaults>
     <w:rPrDefault>
       <w:rPr>
-        <w:rFonts w:asciiTheme="minorHAnsi" w:hAnsiTheme="minorHAnsi" w:eastAsiaTheme="minorHAnsi" w:cstheme="minorBidi"/>
+        <w:rFonts w:asciiTheme="minorHAnsi" w:eastAsiaTheme="minorHAnsi" w:hAnsiTheme="minorHAnsi" w:cstheme="minorBidi"/>
         <w:sz w:val="22"/>
         <w:szCs w:val="22"/>
         <w:lang w:val="pl-PL" w:eastAsia="en-US" w:bidi="ar-SA"/>
@@ -602,14 +474,14 @@
   <w:latentStyles w:defLockedState="0" w:defUIPriority="99" w:defSemiHidden="0" w:defUnhideWhenUsed="0" w:defQFormat="0" w:count="371">
     <w:lsdException w:name="Normal" w:uiPriority="0" w:qFormat="1"/>
     <w:lsdException w:name="heading 1" w:uiPriority="9" w:qFormat="1"/>
-    <w:lsdException w:name="heading 2" w:uiPriority="9" w:semiHidden="1" w:unhideWhenUsed="1" w:qFormat="1"/>
-    <w:lsdException w:name="heading 3" w:uiPriority="9" w:semiHidden="1" w:unhideWhenUsed="1" w:qFormat="1"/>
-    <w:lsdException w:name="heading 4" w:uiPriority="9" w:semiHidden="1" w:unhideWhenUsed="1" w:qFormat="1"/>
-    <w:lsdException w:name="heading 5" w:uiPriority="9" w:semiHidden="1" w:unhideWhenUsed="1" w:qFormat="1"/>
-    <w:lsdException w:name="heading 6" w:uiPriority="9" w:semiHidden="1" w:unhideWhenUsed="1" w:qFormat="1"/>
-    <w:lsdException w:name="heading 7" w:uiPriority="9" w:semiHidden="1" w:unhideWhenUsed="1" w:qFormat="1"/>
-    <w:lsdException w:name="heading 8" w:uiPriority="9" w:semiHidden="1" w:unhideWhenUsed="1" w:qFormat="1"/>
-    <w:lsdException w:name="heading 9" w:uiPriority="9" w:semiHidden="1" w:unhideWhenUsed="1" w:qFormat="1"/>
+    <w:lsdException w:name="heading 2" w:semiHidden="1" w:uiPriority="9" w:unhideWhenUsed="1" w:qFormat="1"/>
+    <w:lsdException w:name="heading 3" w:semiHidden="1" w:uiPriority="9" w:unhideWhenUsed="1" w:qFormat="1"/>
+    <w:lsdException w:name="heading 4" w:semiHidden="1" w:uiPriority="9" w:unhideWhenUsed="1" w:qFormat="1"/>
+    <w:lsdException w:name="heading 5" w:semiHidden="1" w:uiPriority="9" w:unhideWhenUsed="1" w:qFormat="1"/>
+    <w:lsdException w:name="heading 6" w:semiHidden="1" w:uiPriority="9" w:unhideWhenUsed="1" w:qFormat="1"/>
+    <w:lsdException w:name="heading 7" w:semiHidden="1" w:uiPriority="9" w:unhideWhenUsed="1" w:qFormat="1"/>
+    <w:lsdException w:name="heading 8" w:semiHidden="1" w:uiPriority="9" w:unhideWhenUsed="1" w:qFormat="1"/>
+    <w:lsdException w:name="heading 9" w:semiHidden="1" w:uiPriority="9" w:unhideWhenUsed="1" w:qFormat="1"/>
     <w:lsdException w:name="index 1" w:semiHidden="1" w:unhideWhenUsed="1"/>
     <w:lsdException w:name="index 2" w:semiHidden="1" w:unhideWhenUsed="1"/>
     <w:lsdException w:name="index 3" w:semiHidden="1" w:unhideWhenUsed="1"/>
@@ -619,22 +491,22 @@
     <w:lsdException w:name="index 7" w:semiHidden="1" w:unhideWhenUsed="1"/>
     <w:lsdException w:name="index 8" w:semiHidden="1" w:unhideWhenUsed="1"/>
     <w:lsdException w:name="index 9" w:semiHidden="1" w:unhideWhenUsed="1"/>
-    <w:lsdException w:name="toc 1" w:uiPriority="39" w:semiHidden="1" w:unhideWhenUsed="1"/>
-    <w:lsdException w:name="toc 2" w:uiPriority="39" w:semiHidden="1" w:unhideWhenUsed="1"/>
-    <w:lsdException w:name="toc 3" w:uiPriority="39" w:semiHidden="1" w:unhideWhenUsed="1"/>
-    <w:lsdException w:name="toc 4" w:uiPriority="39" w:semiHidden="1" w:unhideWhenUsed="1"/>
-    <w:lsdException w:name="toc 5" w:uiPriority="39" w:semiHidden="1" w:unhideWhenUsed="1"/>
-    <w:lsdException w:name="toc 6" w:uiPriority="39" w:semiHidden="1" w:unhideWhenUsed="1"/>
-    <w:lsdException w:name="toc 7" w:uiPriority="39" w:semiHidden="1" w:unhideWhenUsed="1"/>
-    <w:lsdException w:name="toc 8" w:uiPriority="39" w:semiHidden="1" w:unhideWhenUsed="1"/>
-    <w:lsdException w:name="toc 9" w:uiPriority="39" w:semiHidden="1" w:unhideWhenUsed="1"/>
+    <w:lsdException w:name="toc 1" w:semiHidden="1" w:uiPriority="39" w:unhideWhenUsed="1"/>
+    <w:lsdException w:name="toc 2" w:semiHidden="1" w:uiPriority="39" w:unhideWhenUsed="1"/>
+    <w:lsdException w:name="toc 3" w:semiHidden="1" w:uiPriority="39" w:unhideWhenUsed="1"/>
+    <w:lsdException w:name="toc 4" w:semiHidden="1" w:uiPriority="39" w:unhideWhenUsed="1"/>
+    <w:lsdException w:name="toc 5" w:semiHidden="1" w:uiPriority="39" w:unhideWhenUsed="1"/>
+    <w:lsdException w:name="toc 6" w:semiHidden="1" w:uiPriority="39" w:unhideWhenUsed="1"/>
+    <w:lsdException w:name="toc 7" w:semiHidden="1" w:uiPriority="39" w:unhideWhenUsed="1"/>
+    <w:lsdException w:name="toc 8" w:semiHidden="1" w:uiPriority="39" w:unhideWhenUsed="1"/>
+    <w:lsdException w:name="toc 9" w:semiHidden="1" w:uiPriority="39" w:unhideWhenUsed="1"/>
     <w:lsdException w:name="Normal Indent" w:semiHidden="1" w:unhideWhenUsed="1"/>
     <w:lsdException w:name="footnote text" w:semiHidden="1" w:unhideWhenUsed="1"/>
     <w:lsdException w:name="annotation text" w:semiHidden="1" w:unhideWhenUsed="1"/>
     <w:lsdException w:name="header" w:semiHidden="1" w:unhideWhenUsed="1"/>
     <w:lsdException w:name="footer" w:semiHidden="1" w:unhideWhenUsed="1"/>
     <w:lsdException w:name="index heading" w:semiHidden="1" w:unhideWhenUsed="1"/>
-    <w:lsdException w:name="caption" w:uiPriority="35" w:semiHidden="1" w:unhideWhenUsed="1" w:qFormat="1"/>
+    <w:lsdException w:name="caption" w:semiHidden="1" w:uiPriority="35" w:unhideWhenUsed="1" w:qFormat="1"/>
     <w:lsdException w:name="table of figures" w:semiHidden="1" w:unhideWhenUsed="1"/>
     <w:lsdException w:name="envelope address" w:semiHidden="1" w:unhideWhenUsed="1"/>
     <w:lsdException w:name="envelope return" w:semiHidden="1" w:unhideWhenUsed="1"/>
@@ -665,7 +537,7 @@
     <w:lsdException w:name="Title" w:uiPriority="10" w:qFormat="1"/>
     <w:lsdException w:name="Closing" w:semiHidden="1" w:unhideWhenUsed="1"/>
     <w:lsdException w:name="Signature" w:semiHidden="1" w:unhideWhenUsed="1"/>
-    <w:lsdException w:name="Default Paragraph Font" w:uiPriority="1" w:semiHidden="1" w:unhideWhenUsed="1"/>
+    <w:lsdException w:name="Default Paragraph Font" w:semiHidden="1" w:uiPriority="1" w:unhideWhenUsed="1"/>
     <w:lsdException w:name="Body Text" w:semiHidden="1" w:unhideWhenUsed="1"/>
     <w:lsdException w:name="Body Text Indent" w:semiHidden="1" w:unhideWhenUsed="1"/>
     <w:lsdException w:name="List Continue" w:semiHidden="1" w:unhideWhenUsed="1"/>
@@ -865,8 +737,8 @@
     <w:lsdException w:name="Subtle Reference" w:uiPriority="31" w:qFormat="1"/>
     <w:lsdException w:name="Intense Reference" w:uiPriority="32" w:qFormat="1"/>
     <w:lsdException w:name="Book Title" w:uiPriority="33" w:qFormat="1"/>
-    <w:lsdException w:name="Bibliography" w:uiPriority="37" w:semiHidden="1" w:unhideWhenUsed="1"/>
-    <w:lsdException w:name="TOC Heading" w:uiPriority="39" w:semiHidden="1" w:unhideWhenUsed="1" w:qFormat="1"/>
+    <w:lsdException w:name="Bibliography" w:semiHidden="1" w:uiPriority="37" w:unhideWhenUsed="1"/>
+    <w:lsdException w:name="TOC Heading" w:semiHidden="1" w:uiPriority="39" w:unhideWhenUsed="1" w:qFormat="1"/>
     <w:lsdException w:name="Plain Table 1" w:uiPriority="41"/>
     <w:lsdException w:name="Plain Table 2" w:uiPriority="42"/>
     <w:lsdException w:name="Plain Table 3" w:uiPriority="43"/>
@@ -972,17 +844,17 @@
     <w:lsdException w:name="List Table 6 Colorful Accent 6" w:uiPriority="51"/>
     <w:lsdException w:name="List Table 7 Colorful Accent 6" w:uiPriority="52"/>
   </w:latentStyles>
-  <w:style w:type="paragraph" w:styleId="Normalny" w:default="1">
+  <w:style w:type="paragraph" w:default="1" w:styleId="Normalny">
     <w:name w:val="Normal"/>
     <w:qFormat/>
   </w:style>
-  <w:style w:type="character" w:styleId="Domylnaczcionkaakapitu" w:default="1">
+  <w:style w:type="character" w:default="1" w:styleId="Domylnaczcionkaakapitu">
     <w:name w:val="Default Paragraph Font"/>
     <w:uiPriority w:val="1"/>
     <w:semiHidden/>
     <w:unhideWhenUsed/>
   </w:style>
-  <w:style w:type="table" w:styleId="Standardowy" w:default="1">
+  <w:style w:type="table" w:default="1" w:styleId="Standardowy">
     <w:name w:val="Normal Table"/>
     <w:uiPriority w:val="99"/>
     <w:semiHidden/>
@@ -997,7 +869,7 @@
       </w:tblCellMar>
     </w:tblPr>
   </w:style>
-  <w:style w:type="numbering" w:styleId="Bezlisty" w:default="1">
+  <w:style w:type="numbering" w:default="1" w:styleId="Bezlisty">
     <w:name w:val="No List"/>
     <w:uiPriority w:val="99"/>
     <w:semiHidden/>

</xml_diff>